<commit_message>
Problems and solutions added
</commit_message>
<xml_diff>
--- a/doc/GoebelKronowetter_Protokoll.docx
+++ b/doc/GoebelKronowetter_Protokoll.docx
@@ -2,8 +2,6 @@
 <file path=word/document.xml><?xml version="1.0" encoding="utf-8"?>
 <w:document xmlns:wpc="http://schemas.microsoft.com/office/word/2010/wordprocessingCanvas" xmlns:mc="http://schemas.openxmlformats.org/markup-compatibility/2006" xmlns:o="urn:schemas-microsoft-com:office:office" xmlns:r="http://schemas.openxmlformats.org/officeDocument/2006/relationships" xmlns:m="http://schemas.openxmlformats.org/officeDocument/2006/math" xmlns:v="urn:schemas-microsoft-com:vml" xmlns:wp14="http://schemas.microsoft.com/office/word/2010/wordprocessingDrawing" xmlns:wp="http://schemas.openxmlformats.org/drawingml/2006/wordprocessingDrawing" xmlns:w10="urn:schemas-microsoft-com:office:word" xmlns:w="http://schemas.openxmlformats.org/wordprocessingml/2006/main" xmlns:w14="http://schemas.microsoft.com/office/word/2010/wordml" xmlns:wpg="http://schemas.microsoft.com/office/word/2010/wordprocessingGroup" xmlns:wpi="http://schemas.microsoft.com/office/word/2010/wordprocessingInk" xmlns:wne="http://schemas.microsoft.com/office/word/2006/wordml" xmlns:wps="http://schemas.microsoft.com/office/word/2010/wordprocessingShape" mc:Ignorable="w14 wp14">
   <w:body>
-    <w:bookmarkStart w:id="0" w:name="_GoBack" w:displacedByCustomXml="next"/>
-    <w:bookmarkEnd w:id="0" w:displacedByCustomXml="next"/>
     <w:sdt>
       <w:sdtPr>
         <w:id w:val="-564102745"/>
@@ -129,25 +127,7 @@
                         <w:sz w:val="32"/>
                         <w:szCs w:val="32"/>
                       </w:rPr>
-                      <w:t xml:space="preserve"> zur Realisierung eines Programms mit dem </w:t>
-                    </w:r>
-                    <w:proofErr w:type="spellStart"/>
-                    <w:r>
-                      <w:rPr>
-                        <w:rFonts w:asciiTheme="majorHAnsi" w:eastAsiaTheme="majorEastAsia" w:hAnsiTheme="majorHAnsi" w:cstheme="majorBidi"/>
-                        <w:sz w:val="32"/>
-                        <w:szCs w:val="32"/>
-                      </w:rPr>
-                      <w:t>Decorator</w:t>
-                    </w:r>
-                    <w:proofErr w:type="spellEnd"/>
-                    <w:r>
-                      <w:rPr>
-                        <w:rFonts w:asciiTheme="majorHAnsi" w:eastAsiaTheme="majorEastAsia" w:hAnsiTheme="majorHAnsi" w:cstheme="majorBidi"/>
-                        <w:sz w:val="32"/>
-                        <w:szCs w:val="32"/>
-                      </w:rPr>
-                      <w:t>-Pattern</w:t>
+                      <w:t xml:space="preserve"> zur Realisierung eines Programms mit dem Decorator-Pattern</w:t>
                     </w:r>
                   </w:p>
                 </w:sdtContent>
@@ -162,9 +142,6 @@
                 <w:sdtPr>
                   <w:alias w:val="Datum"/>
                   <w:id w:val="13783224"/>
-                  <w:placeholder>
-                    <w:docPart w:val="CC8246DB607442A89521334704729E2E"/>
-                  </w:placeholder>
                   <w:dataBinding w:prefixMappings="xmlns:ns0='http://schemas.microsoft.com/office/2006/coverPageProps'" w:xpath="/ns0:CoverPageProperties[1]/ns0:PublishDate[1]" w:storeItemID="{55AF091B-3C7A-41E3-B477-F2FDAA23CFDA}"/>
                   <w:date w:fullDate="2014-12-02T00:00:00Z">
                     <w:dateFormat w:val="dd.MM.yyyy"/>
@@ -213,13 +190,8 @@
                       <w:t>Melanie Göbel</w:t>
                     </w:r>
                     <w:r>
-                      <w:t xml:space="preserve">, Patricia </w:t>
+                      <w:t>, Patricia Kronowetter</w:t>
                     </w:r>
-                    <w:proofErr w:type="spellStart"/>
-                    <w:r>
-                      <w:t>Kronowetter</w:t>
-                    </w:r>
-                    <w:proofErr w:type="spellEnd"/>
                   </w:p>
                 </w:sdtContent>
               </w:sdt>
@@ -289,15 +261,7 @@
       </w:r>
       <w:r>
         <w:br/>
-        <w:t xml:space="preserve">Verwendet dafür ausgiebig das </w:t>
-      </w:r>
-      <w:proofErr w:type="spellStart"/>
-      <w:r>
-        <w:t>Decorator</w:t>
-      </w:r>
-      <w:proofErr w:type="spellEnd"/>
-      <w:r>
-        <w:t>-Pattern.</w:t>
+        <w:t>Verwendet dafür ausgiebig das Decorator-Pattern.</w:t>
       </w:r>
       <w:r>
         <w:br/>
@@ -367,11 +331,9 @@
             <w:tcW w:w="3369" w:type="dxa"/>
           </w:tcPr>
           <w:p>
-            <w:proofErr w:type="spellStart"/>
             <w:r>
               <w:t>Arbeit</w:t>
             </w:r>
-            <w:proofErr w:type="spellEnd"/>
           </w:p>
         </w:tc>
         <w:tc>
@@ -379,11 +341,9 @@
             <w:tcW w:w="2268" w:type="dxa"/>
           </w:tcPr>
           <w:p>
-            <w:proofErr w:type="spellStart"/>
             <w:r>
               <w:t>Zuständig</w:t>
             </w:r>
-            <w:proofErr w:type="spellEnd"/>
           </w:p>
         </w:tc>
         <w:tc>
@@ -391,21 +351,8 @@
             <w:tcW w:w="1653" w:type="dxa"/>
           </w:tcPr>
           <w:p>
-            <w:proofErr w:type="spellStart"/>
             <w:r>
-              <w:t>Geschätze</w:t>
-            </w:r>
-            <w:proofErr w:type="spellEnd"/>
-            <w:r>
-              <w:t xml:space="preserve"> </w:t>
-            </w:r>
-            <w:proofErr w:type="spellStart"/>
-            <w:r>
-              <w:t>Zeit</w:t>
-            </w:r>
-            <w:proofErr w:type="spellEnd"/>
-            <w:r>
-              <w:t xml:space="preserve"> (in min)</w:t>
+              <w:t>Geschätze Zeit (in min)</w:t>
             </w:r>
           </w:p>
         </w:tc>
@@ -414,19 +361,9 @@
             <w:tcW w:w="1998" w:type="dxa"/>
           </w:tcPr>
           <w:p>
-            <w:proofErr w:type="spellStart"/>
             <w:r>
-              <w:t>Benötigte</w:t>
+              <w:t>Benötigte Zeit</w:t>
             </w:r>
-            <w:proofErr w:type="spellEnd"/>
-            <w:r>
-              <w:t xml:space="preserve"> </w:t>
-            </w:r>
-            <w:proofErr w:type="spellStart"/>
-            <w:r>
-              <w:t>Zeit</w:t>
-            </w:r>
-            <w:proofErr w:type="spellEnd"/>
           </w:p>
         </w:tc>
       </w:tr>
@@ -437,21 +374,8 @@
           </w:tcPr>
           <w:p>
             <w:r>
-              <w:t xml:space="preserve">Networking – </w:t>
+              <w:t>Networking – Senden Empfangen</w:t>
             </w:r>
-            <w:proofErr w:type="spellStart"/>
-            <w:r>
-              <w:t>Senden</w:t>
-            </w:r>
-            <w:proofErr w:type="spellEnd"/>
-            <w:r>
-              <w:t xml:space="preserve"> </w:t>
-            </w:r>
-            <w:proofErr w:type="spellStart"/>
-            <w:r>
-              <w:t>Empfangen</w:t>
-            </w:r>
-            <w:proofErr w:type="spellEnd"/>
           </w:p>
         </w:tc>
         <w:tc>
@@ -459,11 +383,9 @@
             <w:tcW w:w="2268" w:type="dxa"/>
           </w:tcPr>
           <w:p>
-            <w:proofErr w:type="spellStart"/>
             <w:r>
               <w:t>Göbel</w:t>
             </w:r>
-            <w:proofErr w:type="spellEnd"/>
           </w:p>
         </w:tc>
         <w:tc>
@@ -490,13 +412,8 @@
           </w:tcPr>
           <w:p>
             <w:r>
-              <w:t xml:space="preserve">GUI – </w:t>
+              <w:t>GUI – Grundgerüst</w:t>
             </w:r>
-            <w:proofErr w:type="spellStart"/>
-            <w:r>
-              <w:t>Grundgerüst</w:t>
-            </w:r>
-            <w:proofErr w:type="spellEnd"/>
           </w:p>
         </w:tc>
         <w:tc>
@@ -504,11 +421,9 @@
             <w:tcW w:w="2268" w:type="dxa"/>
           </w:tcPr>
           <w:p>
-            <w:proofErr w:type="spellStart"/>
             <w:r>
               <w:t>Göbel</w:t>
             </w:r>
-            <w:proofErr w:type="spellEnd"/>
           </w:p>
         </w:tc>
         <w:tc>
@@ -550,11 +465,9 @@
             <w:tcW w:w="2268" w:type="dxa"/>
           </w:tcPr>
           <w:p>
-            <w:proofErr w:type="spellStart"/>
             <w:r>
               <w:t>Kronowetter</w:t>
             </w:r>
-            <w:proofErr w:type="spellEnd"/>
           </w:p>
         </w:tc>
         <w:tc>
@@ -580,11 +493,9 @@
             <w:tcW w:w="3369" w:type="dxa"/>
           </w:tcPr>
           <w:p>
-            <w:proofErr w:type="spellStart"/>
             <w:r>
               <w:t>Dekorationen</w:t>
             </w:r>
-            <w:proofErr w:type="spellEnd"/>
           </w:p>
         </w:tc>
         <w:tc>
@@ -592,11 +503,9 @@
             <w:tcW w:w="2268" w:type="dxa"/>
           </w:tcPr>
           <w:p>
-            <w:proofErr w:type="spellStart"/>
             <w:r>
               <w:t>Kronowetter</w:t>
             </w:r>
-            <w:proofErr w:type="spellEnd"/>
           </w:p>
         </w:tc>
         <w:tc>
@@ -638,21 +547,8 @@
             </w:tcBorders>
           </w:tcPr>
           <w:p>
-            <w:proofErr w:type="spellStart"/>
             <w:r>
-              <w:t>Göbel</w:t>
-            </w:r>
-            <w:proofErr w:type="spellEnd"/>
-            <w:r>
-              <w:t xml:space="preserve">, </w:t>
-            </w:r>
-            <w:proofErr w:type="spellStart"/>
-            <w:r>
-              <w:t>Kronowetter</w:t>
-            </w:r>
-            <w:proofErr w:type="spellEnd"/>
-            <w:r>
-              <w:t xml:space="preserve">                                                                               </w:t>
+              <w:t xml:space="preserve">Göbel, Kronowetter                                                                               </w:t>
             </w:r>
           </w:p>
         </w:tc>
@@ -688,11 +584,9 @@
             </w:tcBorders>
           </w:tcPr>
           <w:p>
-            <w:proofErr w:type="spellStart"/>
             <w:r>
               <w:t>Dokumentation</w:t>
             </w:r>
-            <w:proofErr w:type="spellEnd"/>
           </w:p>
         </w:tc>
         <w:tc>
@@ -703,19 +597,9 @@
             </w:tcBorders>
           </w:tcPr>
           <w:p>
-            <w:proofErr w:type="spellStart"/>
             <w:r>
-              <w:t>Göbel</w:t>
+              <w:t>Göbel, Kronowetter</w:t>
             </w:r>
-            <w:proofErr w:type="spellEnd"/>
-            <w:r>
-              <w:t xml:space="preserve">, </w:t>
-            </w:r>
-            <w:proofErr w:type="spellStart"/>
-            <w:r>
-              <w:t>Kronowetter</w:t>
-            </w:r>
-            <w:proofErr w:type="spellEnd"/>
           </w:p>
         </w:tc>
         <w:tc>
@@ -750,11 +634,9 @@
             </w:tcBorders>
           </w:tcPr>
           <w:p>
-            <w:proofErr w:type="spellStart"/>
             <w:r>
               <w:t>Insgesamt</w:t>
             </w:r>
-            <w:proofErr w:type="spellEnd"/>
           </w:p>
         </w:tc>
         <w:tc>
@@ -765,19 +647,9 @@
             </w:tcBorders>
           </w:tcPr>
           <w:p>
-            <w:proofErr w:type="spellStart"/>
             <w:r>
-              <w:t>Göbel</w:t>
+              <w:t>Göbel, Kronowetter</w:t>
             </w:r>
-            <w:proofErr w:type="spellEnd"/>
-            <w:r>
-              <w:t xml:space="preserve">, </w:t>
-            </w:r>
-            <w:proofErr w:type="spellStart"/>
-            <w:r>
-              <w:t>Kronowetter</w:t>
-            </w:r>
-            <w:proofErr w:type="spellEnd"/>
           </w:p>
         </w:tc>
         <w:tc>
@@ -815,11 +687,9 @@
             <w:tcW w:w="2268" w:type="dxa"/>
           </w:tcPr>
           <w:p>
-            <w:proofErr w:type="spellStart"/>
             <w:r>
               <w:t>Göbel</w:t>
             </w:r>
-            <w:proofErr w:type="spellEnd"/>
           </w:p>
         </w:tc>
         <w:tc>
@@ -851,11 +721,9 @@
             <w:tcW w:w="2268" w:type="dxa"/>
           </w:tcPr>
           <w:p>
-            <w:proofErr w:type="spellStart"/>
             <w:r>
               <w:t>Kronowetter</w:t>
             </w:r>
-            <w:proofErr w:type="spellEnd"/>
           </w:p>
         </w:tc>
         <w:tc>
@@ -889,15 +757,7 @@
         <w:pStyle w:val="KeinLeerraum"/>
       </w:pPr>
       <w:r>
-        <w:t xml:space="preserve">Für das Realisieren der Dekorationen wird ein </w:t>
-      </w:r>
-      <w:proofErr w:type="spellStart"/>
-      <w:r>
-        <w:t>Decorator</w:t>
-      </w:r>
-      <w:proofErr w:type="spellEnd"/>
-      <w:r>
-        <w:t>-Pattern angewendet.</w:t>
+        <w:t>Für das Realisieren der Dekorationen wird ein Decorator-Pattern angewendet.</w:t>
       </w:r>
     </w:p>
     <w:p>
@@ -930,6 +790,97 @@
     </w:p>
     <w:p>
       <w:pPr>
+        <w:pStyle w:val="KeinLeerraum"/>
+      </w:pPr>
+      <w:r>
+        <w:t>Das Chatsystem wurde i</w:t>
+      </w:r>
+      <w:r>
+        <w:t>nspiriert von einem Beispiel</w:t>
+      </w:r>
+      <w:r>
+        <w:t xml:space="preserve"> </w:t>
+      </w:r>
+      <w:r>
+        <w:t>[2], dass eine einfach Applikation für</w:t>
+      </w:r>
+      <w:r>
+        <w:t xml:space="preserve"> einen</w:t>
+      </w:r>
+      <w:r>
+        <w:t xml:space="preserve"> Chat erklärt. </w:t>
+      </w:r>
+      <w:r>
+        <w:t>Für die Kommunikation wird ein Multicastsocket verwendet</w:t>
+      </w:r>
+      <w:r>
+        <w:t xml:space="preserve"> dieser Socket benötigt einen </w:t>
+      </w:r>
+      <w:r>
+        <w:rPr>
+          <w:rStyle w:val="KeinLeerraumZchn"/>
+        </w:rPr>
+        <w:t xml:space="preserve">Port auf dem die Nachrichten gesendet werden und eine Multicastadresse (IP Adresse Klasse D) die zwischen </w:t>
+      </w:r>
+      <w:r>
+        <w:t>224.0.0.0</w:t>
+      </w:r>
+      <w:r>
+        <w:t xml:space="preserve"> und</w:t>
+      </w:r>
+      <w:r>
+        <w:t xml:space="preserve"> 239.255.255.255</w:t>
+      </w:r>
+      <w:r>
+        <w:t xml:space="preserve"> ist</w:t>
+      </w:r>
+      <w:r>
+        <w:t xml:space="preserve"> </w:t>
+      </w:r>
+      <w:r>
+        <w:t>[3]</w:t>
+      </w:r>
+      <w:r>
+        <w:t>.</w:t>
+      </w:r>
+      <w:r>
+        <w:t xml:space="preserve"> Nachrichten werden gesendet mit sendMess(String message). Nachrichten werden empfangen und mit writeMessage geschrieben, wobei die Nachricht mit einen </w:t>
+      </w:r>
+      <w:r>
+        <w:t>\n versehen werden.</w:t>
+      </w:r>
+      <w:r>
+        <w:t xml:space="preserve"> Dem Multicast-Socket werden Nachrichten </w:t>
+      </w:r>
+      <w:r>
+        <w:t>übermittelt</w:t>
+      </w:r>
+      <w:r>
+        <w:t xml:space="preserve"> </w:t>
+      </w:r>
+      <w:r>
+        <w:t xml:space="preserve">indem man sie in einem </w:t>
+      </w:r>
+      <w:r>
+        <w:t>Datagrampaket-Objek</w:t>
+      </w:r>
+      <w:r>
+        <w:t>t gespeichert werden.</w:t>
+      </w:r>
+    </w:p>
+    <w:p>
+      <w:pPr>
+        <w:pStyle w:val="KeinLeerraum"/>
+      </w:pPr>
+    </w:p>
+    <w:p>
+      <w:pPr>
+        <w:pStyle w:val="KeinLeerraum"/>
+      </w:pPr>
+    </w:p>
+    <w:p>
+      <w:pPr>
+        <w:pStyle w:val="berschrift2"/>
         <w:rPr>
           <w:lang w:val="de-AT"/>
         </w:rPr>
@@ -938,32 +889,242 @@
         <w:rPr>
           <w:lang w:val="de-AT"/>
         </w:rPr>
-        <w:t>Das Chatsystem wurde i</w:t>
+        <w:lastRenderedPageBreak/>
+        <w:t xml:space="preserve">Check </w:t>
       </w:r>
       <w:r>
         <w:rPr>
           <w:lang w:val="de-AT"/>
         </w:rPr>
-        <w:t>nspiriert von einem Beispiel[2], dass eine einfach Applikation für</w:t>
-      </w:r>
-      <w:r>
+        <w:t>Arguments</w:t>
+      </w:r>
+    </w:p>
+    <w:p>
+      <w:pPr>
+        <w:pStyle w:val="KeinLeerraum"/>
+      </w:pPr>
+      <w:r>
+        <w:t xml:space="preserve">Die Klasse Check-Arguments.java </w:t>
+      </w:r>
+      <w:r>
+        <w:t xml:space="preserve">wurde von der Aufgabe in Dezentrale Systeme wiederverwendet und für die Aufgabenstellung erneuert. Es beinhaltet 2 Methoden, die mit regulären Ausdrücken Username und IP-Adresse überprüfen. Die Methode für die IP-Adresse wurde so umgeändert, dass es nur überprüft ob es eine IP der Klasse D ist. </w:t>
+      </w:r>
+    </w:p>
+    <w:p>
+      <w:pPr>
+        <w:pStyle w:val="KeinLeerraum"/>
+      </w:pPr>
+    </w:p>
+    <w:p>
+      <w:pPr>
+        <w:pStyle w:val="KeinLeerraum"/>
+        <w:rPr>
+          <w:lang w:val="en-GB"/>
+        </w:rPr>
+      </w:pPr>
+      <w:r>
+        <w:rPr>
+          <w:lang w:val="en-GB"/>
+        </w:rPr>
+        <w:t>Username</w:t>
+      </w:r>
+    </w:p>
+    <w:p>
+      <w:pPr>
+        <w:pStyle w:val="KeinLeerraum"/>
+        <w:rPr>
+          <w:rFonts w:ascii="Consolas" w:hAnsi="Consolas" w:cs="Consolas"/>
+          <w:color w:val="2A00FF"/>
+          <w:sz w:val="20"/>
+          <w:szCs w:val="20"/>
+        </w:rPr>
+      </w:pPr>
+      <w:r>
+        <w:rPr>
+          <w:rFonts w:ascii="Consolas" w:hAnsi="Consolas" w:cs="Consolas"/>
+          <w:color w:val="2A00FF"/>
+          <w:sz w:val="20"/>
+          <w:szCs w:val="20"/>
+        </w:rPr>
+        <w:t>^[a-z A-Z 0-9_-]{3,15}$</w:t>
+      </w:r>
+    </w:p>
+    <w:p>
+      <w:pPr>
+        <w:pStyle w:val="KeinLeerraum"/>
+        <w:rPr>
+          <w:rFonts w:ascii="Consolas" w:hAnsi="Consolas" w:cs="Consolas"/>
+          <w:color w:val="2A00FF"/>
+          <w:sz w:val="20"/>
+          <w:szCs w:val="20"/>
+        </w:rPr>
+      </w:pPr>
+    </w:p>
+    <w:p>
+      <w:pPr>
+        <w:pStyle w:val="KeinLeerraum"/>
+      </w:pPr>
+      <w:r>
+        <w:t>Multicast IP-</w:t>
+      </w:r>
+      <w:r>
+        <w:t>Adresse</w:t>
+      </w:r>
+    </w:p>
+    <w:p>
+      <w:pPr>
+        <w:pStyle w:val="KeinLeerraum"/>
+        <w:rPr>
+          <w:rFonts w:ascii="Consolas" w:hAnsi="Consolas" w:cs="Consolas"/>
+          <w:color w:val="2A00FF"/>
+          <w:sz w:val="20"/>
+          <w:szCs w:val="20"/>
+        </w:rPr>
+      </w:pPr>
+      <w:r>
+        <w:rPr>
+          <w:rFonts w:ascii="Consolas" w:hAnsi="Consolas" w:cs="Consolas"/>
+          <w:color w:val="2A00FF"/>
+          <w:sz w:val="20"/>
+          <w:szCs w:val="20"/>
+        </w:rPr>
+        <w:t>2(?:2[4-9]|3\\d)(?:\\.(?:25[0-5]|2[0-4]</w:t>
+      </w:r>
+      <w:hyperlink r:id="rId6" w:history="1">
+        <w:r>
+          <w:rPr>
+            <w:rStyle w:val="Hyperlink"/>
+            <w:rFonts w:ascii="Consolas" w:hAnsi="Consolas" w:cs="Consolas"/>
+            <w:sz w:val="20"/>
+            <w:szCs w:val="20"/>
+          </w:rPr>
+          <w:t>\\d|1\\d\\d|[1-9]\\d?|0)){3}</w:t>
+        </w:r>
+      </w:hyperlink>
+    </w:p>
+    <w:p>
+      <w:pPr>
+        <w:pStyle w:val="berschrift2"/>
         <w:rPr>
           <w:lang w:val="de-AT"/>
         </w:rPr>
-        <w:t xml:space="preserve"> einen</w:t>
-      </w:r>
+      </w:pPr>
       <w:r>
         <w:rPr>
           <w:lang w:val="de-AT"/>
         </w:rPr>
-        <w:t xml:space="preserve"> Chat erklärt. </w:t>
-      </w:r>
-      <w:r>
+        <w:t>GUI</w:t>
+      </w:r>
+    </w:p>
+    <w:p>
+      <w:pPr>
+        <w:pStyle w:val="KeinLeerraum"/>
+      </w:pPr>
+      <w:r>
+        <w:t>Die GUI besteht aus den Klassen GUIStart.java, Model.java, View.java</w:t>
+      </w:r>
+      <w:r>
+        <w:t>. In einem ScrollPane ist eine TextArea, diese zeigt den gesendeten Text. Im unteren Bereich des Hauptpanels mit BorderLayout ist ein Panel mit GridLayout für Buttons und Textfeld.</w:t>
+      </w:r>
+      <w:r>
+        <w:t xml:space="preserve"> Wenn Enter gedrückt wird, sendet GUIStart.java den Text vom Textfeld weiter.</w:t>
+      </w:r>
+    </w:p>
+    <w:p>
+      <w:pPr>
+        <w:pStyle w:val="KeinLeerraum"/>
+      </w:pPr>
+    </w:p>
+    <w:p>
+      <w:pPr>
+        <w:pStyle w:val="KeinLeerraum"/>
+      </w:pPr>
+      <w:r>
+        <w:t>GUIStart.java = Startet die GUI und kümmert sich um die Aktionen von View (ActionListener)</w:t>
+      </w:r>
+    </w:p>
+    <w:p>
+      <w:pPr>
+        <w:pStyle w:val="KeinLeerraum"/>
+      </w:pPr>
+      <w:r>
+        <w:t xml:space="preserve">View: Zeit Panels an, die die </w:t>
+      </w:r>
+      <w:r>
+        <w:t>GUI darstellen (Textfeld, Button, etc)</w:t>
+      </w:r>
+    </w:p>
+    <w:p>
+      <w:pPr>
+        <w:pStyle w:val="KeinLeerraum"/>
+      </w:pPr>
+      <w:r>
+        <w:t>Model: Erstellt ein Fenster mit den übergebenen Panel (View.java)</w:t>
+      </w:r>
+    </w:p>
+    <w:p>
+      <w:pPr>
+        <w:pStyle w:val="KeinLeerraum"/>
+      </w:pPr>
+    </w:p>
+    <w:p>
+      <w:pPr>
+        <w:pStyle w:val="berschrift1"/>
+      </w:pPr>
+      <w:r>
+        <w:t>Probleme und Lösungen</w:t>
+      </w:r>
+    </w:p>
+    <w:p>
+      <w:pPr>
+        <w:pStyle w:val="berschrift2"/>
+      </w:pPr>
+      <w:r>
+        <w:t>Melanie</w:t>
+      </w:r>
+    </w:p>
+    <w:p>
+      <w:pPr>
+        <w:pStyle w:val="KeinLeerraum"/>
+      </w:pPr>
+      <w:r>
+        <w:t xml:space="preserve">Die TextArea für den gesendeten Text war schreibbar. Wichtig ist, </w:t>
+      </w:r>
+      <w:r>
+        <w:t>dass</w:t>
+      </w:r>
+      <w:r>
+        <w:t xml:space="preserve"> man es immer deaktiviert sonst sind Nachrichten fälschbar.</w:t>
+      </w:r>
+    </w:p>
+    <w:p>
+      <w:pPr>
+        <w:pStyle w:val="KeinLeerraum"/>
+      </w:pPr>
+    </w:p>
+    <w:p>
+      <w:pPr>
+        <w:pStyle w:val="KeinLeerraum"/>
+      </w:pPr>
+      <w:r>
+        <w:t>Manchmal sendet der Chat jede Nachricht doppelt.</w:t>
+      </w:r>
+      <w:bookmarkStart w:id="0" w:name="_GoBack"/>
+      <w:bookmarkEnd w:id="0"/>
+    </w:p>
+    <w:p>
+      <w:pPr>
         <w:rPr>
           <w:lang w:val="de-AT"/>
         </w:rPr>
-        <w:t>Für die Kommunikation wird ein Multicastsocket verwendet.</w:t>
-      </w:r>
+      </w:pPr>
+    </w:p>
+    <w:p>
+      <w:pPr>
+        <w:rPr>
+          <w:lang w:val="de-AT"/>
+        </w:rPr>
+      </w:pPr>
     </w:p>
     <w:p>
       <w:pPr>
@@ -1016,7 +1177,7 @@
       <w:r>
         <w:t xml:space="preserve"> Oracle </w:t>
       </w:r>
-      <w:hyperlink r:id="rId6" w:history="1">
+      <w:hyperlink r:id="rId7" w:history="1">
         <w:r>
           <w:rPr>
             <w:rStyle w:val="Hyperlink"/>
@@ -1072,32 +1233,18 @@
         <w:rPr>
           <w:lang w:val="en-GB"/>
         </w:rPr>
-        <w:t>[2] „How to create Chat Application in Java</w:t>
-      </w:r>
-      <w:proofErr w:type="gramStart"/>
+        <w:t>[2] „How to create Chat Application in Java“</w:t>
+      </w:r>
       <w:r>
         <w:rPr>
           <w:lang w:val="en-GB"/>
         </w:rPr>
-        <w:t>“</w:t>
+        <w:t xml:space="preserve"> - </w:t>
       </w:r>
       <w:r>
         <w:rPr>
           <w:lang w:val="en-GB"/>
         </w:rPr>
-        <w:t xml:space="preserve"> -</w:t>
-      </w:r>
-      <w:proofErr w:type="gramEnd"/>
-      <w:r>
-        <w:rPr>
-          <w:lang w:val="en-GB"/>
-        </w:rPr>
-        <w:t xml:space="preserve"> </w:t>
-      </w:r>
-      <w:r>
-        <w:rPr>
-          <w:lang w:val="en-GB"/>
-        </w:rPr>
         <w:t>Vinay Kumar</w:t>
       </w:r>
     </w:p>
@@ -1105,13 +1252,61 @@
       <w:pPr>
         <w:pStyle w:val="KeinLeerraum"/>
       </w:pPr>
-      <w:hyperlink r:id="rId7" w:history="1">
+      <w:hyperlink r:id="rId8" w:history="1">
         <w:r>
           <w:t>http://mrbool.com/how-to-create-chat-application-in-java/26778</w:t>
         </w:r>
       </w:hyperlink>
       <w:r>
-        <w:t xml:space="preserve"> (zuletzt geöffnet: 2.12.2014)</w:t>
+        <w:t xml:space="preserve"> </w:t>
+      </w:r>
+    </w:p>
+    <w:p>
+      <w:pPr>
+        <w:pStyle w:val="KeinLeerraum"/>
+      </w:pPr>
+      <w:r>
+        <w:t>(zuletzt geöffnet: 2.12.2014)</w:t>
+      </w:r>
+    </w:p>
+    <w:p>
+      <w:pPr>
+        <w:pStyle w:val="KeinLeerraum"/>
+      </w:pPr>
+    </w:p>
+    <w:p>
+      <w:pPr>
+        <w:pStyle w:val="KeinLeerraum"/>
+      </w:pPr>
+      <w:r>
+        <w:t xml:space="preserve">[3] </w:t>
+      </w:r>
+      <w:r>
+        <w:t>Class MulticastSocket</w:t>
+      </w:r>
+      <w:r>
+        <w:t>- Oracle</w:t>
+      </w:r>
+    </w:p>
+    <w:p>
+      <w:pPr>
+        <w:pStyle w:val="KeinLeerraum"/>
+      </w:pPr>
+      <w:hyperlink r:id="rId9" w:history="1">
+        <w:r>
+          <w:t>http://download.java.net/jdk7/archive/b123/docs/api/java/net/MulticastSocket.html</w:t>
+        </w:r>
+      </w:hyperlink>
+      <w:r>
+        <w:t xml:space="preserve"> </w:t>
+      </w:r>
+    </w:p>
+    <w:p>
+      <w:pPr>
+        <w:pStyle w:val="KeinLeerraum"/>
+      </w:pPr>
+      <w:r>
+        <w:t>(zuletzt geöffnet 3.12.2014)</w:t>
       </w:r>
     </w:p>
     <w:p>
@@ -1345,7 +1540,6 @@
   <w:style w:type="character" w:default="1" w:styleId="Absatz-Standardschriftart">
     <w:name w:val="Default Paragraph Font"/>
     <w:uiPriority w:val="1"/>
-    <w:semiHidden/>
     <w:unhideWhenUsed/>
   </w:style>
   <w:style w:type="table" w:default="1" w:styleId="NormaleTabelle">
@@ -1526,6 +1720,19 @@
       <w:sz w:val="24"/>
       <w:szCs w:val="26"/>
       <w:lang w:val="en-GB"/>
+    </w:rPr>
+  </w:style>
+  <w:style w:type="character" w:styleId="HTMLCode">
+    <w:name w:val="HTML Code"/>
+    <w:basedOn w:val="Absatz-Standardschriftart"/>
+    <w:uiPriority w:val="99"/>
+    <w:semiHidden/>
+    <w:unhideWhenUsed/>
+    <w:rsid w:val="00432211"/>
+    <w:rPr>
+      <w:rFonts w:ascii="Courier New" w:eastAsia="Times New Roman" w:hAnsi="Courier New" w:cs="Courier New"/>
+      <w:sz w:val="20"/>
+      <w:szCs w:val="20"/>
     </w:rPr>
   </w:style>
 </w:styles>
@@ -1743,7 +1950,6 @@
   <w:style w:type="character" w:default="1" w:styleId="Absatz-Standardschriftart">
     <w:name w:val="Default Paragraph Font"/>
     <w:uiPriority w:val="1"/>
-    <w:semiHidden/>
     <w:unhideWhenUsed/>
   </w:style>
   <w:style w:type="table" w:default="1" w:styleId="NormaleTabelle">
@@ -1924,6 +2130,19 @@
       <w:sz w:val="24"/>
       <w:szCs w:val="26"/>
       <w:lang w:val="en-GB"/>
+    </w:rPr>
+  </w:style>
+  <w:style w:type="character" w:styleId="HTMLCode">
+    <w:name w:val="HTML Code"/>
+    <w:basedOn w:val="Absatz-Standardschriftart"/>
+    <w:uiPriority w:val="99"/>
+    <w:semiHidden/>
+    <w:unhideWhenUsed/>
+    <w:rsid w:val="00432211"/>
+    <w:rPr>
+      <w:rFonts w:ascii="Courier New" w:eastAsia="Times New Roman" w:hAnsi="Courier New" w:cs="Courier New"/>
+      <w:sz w:val="20"/>
+      <w:szCs w:val="20"/>
     </w:rPr>
   </w:style>
 </w:styles>
@@ -1960,38 +2179,6 @@
               <w:lang w:val="de-DE"/>
             </w:rPr>
             <w:t>[Geben Sie den Titel des Dokuments ein]</w:t>
-          </w:r>
-        </w:p>
-      </w:docPartBody>
-    </w:docPart>
-    <w:docPart>
-      <w:docPartPr>
-        <w:name w:val="716EE7E2BBAC4B7B88A12F51AEEE2BB2"/>
-        <w:category>
-          <w:name w:val="Allgemein"/>
-          <w:gallery w:val="placeholder"/>
-        </w:category>
-        <w:types>
-          <w:type w:val="bbPlcHdr"/>
-        </w:types>
-        <w:behaviors>
-          <w:behavior w:val="content"/>
-        </w:behaviors>
-        <w:guid w:val="{651C57DD-0615-4283-BB8E-1F07B8724065}"/>
-      </w:docPartPr>
-      <w:docPartBody>
-        <w:p>
-          <w:pPr>
-            <w:pStyle w:val="716EE7E2BBAC4B7B88A12F51AEEE2BB2"/>
-          </w:pPr>
-          <w:r>
-            <w:rPr>
-              <w:rFonts w:asciiTheme="majorHAnsi" w:eastAsiaTheme="majorEastAsia" w:hAnsiTheme="majorHAnsi" w:cstheme="majorBidi"/>
-              <w:sz w:val="32"/>
-              <w:szCs w:val="32"/>
-              <w:lang w:val="de-DE"/>
-            </w:rPr>
-            <w:t>[Geben Sie den Untertitel des Dokuments ein]</w:t>
           </w:r>
         </w:p>
       </w:docPartBody>
@@ -2031,6 +2218,20 @@
     <w:pitch w:val="variable"/>
     <w:sig w:usb0="00000003" w:usb1="00000000" w:usb2="00000000" w:usb3="00000000" w:csb0="00000001" w:csb1="00000000"/>
   </w:font>
+  <w:font w:name="Courier New">
+    <w:panose1 w:val="02070309020205020404"/>
+    <w:charset w:val="00"/>
+    <w:family w:val="modern"/>
+    <w:pitch w:val="fixed"/>
+    <w:sig w:usb0="E0002AFF" w:usb1="C0007843" w:usb2="00000009" w:usb3="00000000" w:csb0="000001FF" w:csb1="00000000"/>
+  </w:font>
+  <w:font w:name="Consolas">
+    <w:panose1 w:val="020B0609020204030204"/>
+    <w:charset w:val="00"/>
+    <w:family w:val="modern"/>
+    <w:pitch w:val="fixed"/>
+    <w:sig w:usb0="E10002FF" w:usb1="4000FCFF" w:usb2="00000009" w:usb3="00000000" w:csb0="0000019F" w:csb1="00000000"/>
+  </w:font>
 </w:fonts>
 </file>
 
@@ -2053,6 +2254,7 @@
     <w:rsid w:val="006921D4"/>
     <w:rsid w:val="0071458C"/>
     <w:rsid w:val="009232D8"/>
+    <w:rsid w:val="00EC1171"/>
   </w:rsids>
   <m:mathPr>
     <m:mathFont m:val="Cambria Math"/>

</xml_diff>